<commit_message>
enhance layout table template konfirmasi online
</commit_message>
<xml_diff>
--- a/template surat konfirmasi online training.docx
+++ b/template surat konfirmasi online training.docx
@@ -8,14 +8,14 @@
         <w:tblLook w:val="04A0" w:firstRow="1" w:lastRow="0" w:firstColumn="1" w:lastColumn="0" w:noHBand="0" w:noVBand="1"/>
       </w:tblPr>
       <w:tblGrid>
-        <w:gridCol w:w="6570"/>
-        <w:gridCol w:w="2459"/>
+        <w:gridCol w:w="851"/>
+        <w:gridCol w:w="6091"/>
+        <w:gridCol w:w="2077"/>
       </w:tblGrid>
       <w:tr>
         <w:tc>
           <w:tcPr>
-            <w:tcW w:w="6570" w:type="dxa"/>
-            <w:shd w:val="clear" w:color="auto" w:fill="auto"/>
+            <w:tcW w:w="851" w:type="dxa"/>
             <w:tcMar>
               <w:left w:w="0" w:type="dxa"/>
               <w:right w:w="0" w:type="dxa"/>
@@ -25,7 +25,6 @@
             <w:pPr>
               <w:pStyle w:val="NoSpacing"/>
               <w:spacing w:line="360" w:lineRule="auto"/>
-              <w:jc w:val="both"/>
               <w:rPr>
                 <w:rFonts w:asciiTheme="minorHAnsi" w:hAnsiTheme="minorHAnsi" w:cstheme="minorHAnsi"/>
                 <w:sz w:val="22"/>
@@ -49,7 +48,7 @@
                 <w:szCs w:val="22"/>
               </w:rPr>
               <w:tab/>
-              <w:t xml:space="preserve">: </w:t>
+              <w:t>:</w:t>
             </w:r>
             <w:r>
               <w:rPr>
@@ -57,13 +56,43 @@
                 <w:sz w:val="22"/>
                 <w:szCs w:val="22"/>
               </w:rPr>
-              <w:t>136/BM/SK/XI/2023</w:t>
+              <w:t xml:space="preserve"> </w:t>
             </w:r>
           </w:p>
         </w:tc>
         <w:tc>
           <w:tcPr>
-            <w:tcW w:w="2459" w:type="dxa"/>
+            <w:tcW w:w="6091" w:type="dxa"/>
+            <w:shd w:val="clear" w:color="auto" w:fill="auto"/>
+            <w:tcMar>
+              <w:left w:w="0" w:type="dxa"/>
+              <w:right w:w="0" w:type="dxa"/>
+            </w:tcMar>
+          </w:tcPr>
+          <w:p>
+            <w:pPr>
+              <w:pStyle w:val="NoSpacing"/>
+              <w:spacing w:line="360" w:lineRule="auto"/>
+              <w:jc w:val="both"/>
+              <w:rPr>
+                <w:rFonts w:asciiTheme="minorHAnsi" w:hAnsiTheme="minorHAnsi" w:cstheme="minorHAnsi"/>
+                <w:sz w:val="22"/>
+                <w:szCs w:val="22"/>
+              </w:rPr>
+            </w:pPr>
+            <w:r>
+              <w:rPr>
+                <w:rFonts w:asciiTheme="minorHAnsi" w:hAnsiTheme="minorHAnsi" w:cstheme="minorHAnsi"/>
+                <w:sz w:val="22"/>
+                <w:szCs w:val="22"/>
+              </w:rPr>
+              <w:t>10/BM/SK/III/2024</w:t>
+            </w:r>
+          </w:p>
+        </w:tc>
+        <w:tc>
+          <w:tcPr>
+            <w:tcW w:w="2077" w:type="dxa"/>
             <w:shd w:val="clear" w:color="auto" w:fill="auto"/>
             <w:tcMar>
               <w:left w:w="0" w:type="dxa"/>
@@ -80,6 +109,14 @@
                 <w:szCs w:val="22"/>
               </w:rPr>
             </w:pPr>
+            <w:r>
+              <w:rPr>
+                <w:rFonts w:asciiTheme="minorHAnsi" w:hAnsiTheme="minorHAnsi" w:cstheme="minorHAnsi"/>
+                <w:sz w:val="22"/>
+                <w:szCs w:val="22"/>
+              </w:rPr>
+              <w:t xml:space="preserve">  </w:t>
+            </w:r>
             <w:r>
               <w:rPr>
                 <w:rFonts w:asciiTheme="minorHAnsi" w:hAnsiTheme="minorHAnsi" w:cstheme="minorHAnsi"/>
@@ -103,24 +140,7 @@
                 <w:sz w:val="22"/>
                 <w:szCs w:val="22"/>
               </w:rPr>
-              <w:t>23</w:t>
-            </w:r>
-            <w:r>
-              <w:rPr>
-                <w:rFonts w:asciiTheme="minorHAnsi" w:hAnsiTheme="minorHAnsi" w:cstheme="minorHAnsi"/>
-                <w:sz w:val="22"/>
-                <w:szCs w:val="22"/>
-              </w:rPr>
-              <w:t xml:space="preserve"> November</w:t>
-            </w:r>
-            <w:r>
-              <w:rPr>
-                <w:rFonts w:asciiTheme="minorHAnsi" w:hAnsiTheme="minorHAnsi" w:cstheme="minorHAnsi"/>
-                <w:sz w:val="22"/>
-                <w:szCs w:val="22"/>
-                <w:lang w:val="en-ID"/>
-              </w:rPr>
-              <w:t xml:space="preserve"> 2023</w:t>
+              <w:t>4 Maret 2024</w:t>
             </w:r>
           </w:p>
         </w:tc>
@@ -131,9 +151,7 @@
         </w:trPr>
         <w:tc>
           <w:tcPr>
-            <w:tcW w:w="9029" w:type="dxa"/>
-            <w:gridSpan w:val="2"/>
-            <w:shd w:val="clear" w:color="auto" w:fill="auto"/>
+            <w:tcW w:w="851" w:type="dxa"/>
             <w:tcMar>
               <w:left w:w="0" w:type="dxa"/>
               <w:right w:w="0" w:type="dxa"/>
@@ -143,7 +161,7 @@
             <w:pPr>
               <w:pStyle w:val="NoSpacing"/>
               <w:spacing w:line="360" w:lineRule="auto"/>
-              <w:jc w:val="both"/>
+              <w:ind w:left="601" w:hanging="601"/>
               <w:rPr>
                 <w:rFonts w:asciiTheme="minorHAnsi" w:hAnsiTheme="minorHAnsi" w:cstheme="minorHAnsi"/>
                 <w:sz w:val="22"/>
@@ -169,8 +187,39 @@
                 <w:lang w:val="en-ID"/>
               </w:rPr>
               <w:tab/>
-              <w:t xml:space="preserve">: </w:t>
+              <w:t>:</w:t>
             </w:r>
+            <w:r>
+              <w:rPr>
+                <w:rFonts w:asciiTheme="minorHAnsi" w:hAnsiTheme="minorHAnsi" w:cstheme="minorHAnsi"/>
+                <w:sz w:val="22"/>
+                <w:szCs w:val="22"/>
+                <w:lang w:val="en-ID"/>
+              </w:rPr>
+              <w:t xml:space="preserve"> </w:t>
+            </w:r>
+          </w:p>
+        </w:tc>
+        <w:tc>
+          <w:tcPr>
+            <w:tcW w:w="6091" w:type="dxa"/>
+            <w:tcMar>
+              <w:left w:w="0" w:type="dxa"/>
+              <w:right w:w="0" w:type="dxa"/>
+            </w:tcMar>
+            <w:vAlign w:val="center"/>
+          </w:tcPr>
+          <w:p>
+            <w:pPr>
+              <w:pStyle w:val="NoSpacing"/>
+              <w:spacing w:line="360" w:lineRule="auto"/>
+              <w:jc w:val="both"/>
+              <w:rPr>
+                <w:rFonts w:asciiTheme="minorHAnsi" w:hAnsiTheme="minorHAnsi" w:cstheme="minorHAnsi"/>
+                <w:sz w:val="22"/>
+                <w:szCs w:val="22"/>
+              </w:rPr>
+            </w:pPr>
             <w:proofErr w:type="spellStart"/>
             <w:r>
               <w:rPr>
@@ -198,8 +247,79 @@
                 <w:szCs w:val="22"/>
                 <w:lang w:val="en-ID"/>
               </w:rPr>
-              <w:t>Private Online Training: CRISC Exam Guide</w:t>
+              <w:t>Private Online Training: Microsoft Exce</w:t>
             </w:r>
+            <w:r>
+              <w:rPr>
+                <w:rFonts w:asciiTheme="minorHAnsi" w:hAnsiTheme="minorHAnsi" w:cstheme="minorHAnsi"/>
+                <w:sz w:val="22"/>
+                <w:szCs w:val="22"/>
+                <w:lang w:val="en-ID"/>
+              </w:rPr>
+              <w:t xml:space="preserve">l </w:t>
+            </w:r>
+            <w:r>
+              <w:rPr>
+                <w:rFonts w:asciiTheme="minorHAnsi" w:hAnsiTheme="minorHAnsi" w:cstheme="minorHAnsi"/>
+                <w:sz w:val="22"/>
+                <w:szCs w:val="22"/>
+                <w:lang w:val="en-ID"/>
+              </w:rPr>
+              <w:t xml:space="preserve">Exam Guide Batch I - PT </w:t>
+            </w:r>
+            <w:proofErr w:type="spellStart"/>
+            <w:r>
+              <w:rPr>
+                <w:rFonts w:asciiTheme="minorHAnsi" w:hAnsiTheme="minorHAnsi" w:cstheme="minorHAnsi"/>
+                <w:sz w:val="22"/>
+                <w:szCs w:val="22"/>
+                <w:lang w:val="en-ID"/>
+              </w:rPr>
+              <w:t>Cogindo</w:t>
+            </w:r>
+            <w:proofErr w:type="spellEnd"/>
+            <w:r>
+              <w:rPr>
+                <w:rFonts w:asciiTheme="minorHAnsi" w:hAnsiTheme="minorHAnsi" w:cstheme="minorHAnsi"/>
+                <w:sz w:val="22"/>
+                <w:szCs w:val="22"/>
+                <w:lang w:val="en-ID"/>
+              </w:rPr>
+              <w:t xml:space="preserve"> </w:t>
+            </w:r>
+            <w:proofErr w:type="spellStart"/>
+            <w:r>
+              <w:rPr>
+                <w:rFonts w:asciiTheme="minorHAnsi" w:hAnsiTheme="minorHAnsi" w:cstheme="minorHAnsi"/>
+                <w:sz w:val="22"/>
+                <w:szCs w:val="22"/>
+                <w:lang w:val="en-ID"/>
+              </w:rPr>
+              <w:t>DayaBersama</w:t>
+            </w:r>
+            <w:proofErr w:type="spellEnd"/>
+          </w:p>
+        </w:tc>
+        <w:tc>
+          <w:tcPr>
+            <w:tcW w:w="2077" w:type="dxa"/>
+            <w:shd w:val="clear" w:color="auto" w:fill="auto"/>
+            <w:tcMar>
+              <w:left w:w="0" w:type="dxa"/>
+              <w:right w:w="0" w:type="dxa"/>
+            </w:tcMar>
+          </w:tcPr>
+          <w:p>
+            <w:pPr>
+              <w:pStyle w:val="NoSpacing"/>
+              <w:spacing w:line="360" w:lineRule="auto"/>
+              <w:jc w:val="both"/>
+              <w:rPr>
+                <w:rFonts w:asciiTheme="minorHAnsi" w:hAnsiTheme="minorHAnsi" w:cstheme="minorHAnsi"/>
+                <w:sz w:val="22"/>
+                <w:szCs w:val="22"/>
+              </w:rPr>
+            </w:pPr>
           </w:p>
         </w:tc>
       </w:tr>
@@ -339,9 +459,41 @@
           <w:rFonts w:asciiTheme="minorHAnsi" w:hAnsiTheme="minorHAnsi" w:cstheme="minorHAnsi"/>
           <w:sz w:val="22"/>
           <w:szCs w:val="22"/>
-        </w:rPr>
-        <w:t>Private Online Training: CRISC Exam Guide</w:t>
-      </w:r>
+          <w:lang w:val="en-ID"/>
+        </w:rPr>
+        <w:t xml:space="preserve">Private Online Training: Microsoft Excel Exam Guide Batch I - PT </w:t>
+      </w:r>
+      <w:proofErr w:type="spellStart"/>
+      <w:r>
+        <w:rPr>
+          <w:rFonts w:asciiTheme="minorHAnsi" w:hAnsiTheme="minorHAnsi" w:cstheme="minorHAnsi"/>
+          <w:sz w:val="22"/>
+          <w:szCs w:val="22"/>
+          <w:lang w:val="en-ID"/>
+        </w:rPr>
+        <w:t>Cogindo</w:t>
+      </w:r>
+      <w:proofErr w:type="spellEnd"/>
+      <w:r>
+        <w:rPr>
+          <w:rFonts w:asciiTheme="minorHAnsi" w:hAnsiTheme="minorHAnsi" w:cstheme="minorHAnsi"/>
+          <w:sz w:val="22"/>
+          <w:szCs w:val="22"/>
+          <w:lang w:val="en-ID"/>
+        </w:rPr>
+        <w:t xml:space="preserve"> </w:t>
+      </w:r>
+      <w:proofErr w:type="spellStart"/>
+      <w:r>
+        <w:rPr>
+          <w:rFonts w:asciiTheme="minorHAnsi" w:hAnsiTheme="minorHAnsi" w:cstheme="minorHAnsi"/>
+          <w:sz w:val="22"/>
+          <w:szCs w:val="22"/>
+          <w:lang w:val="en-ID"/>
+        </w:rPr>
+        <w:t>DayaBersama</w:t>
+      </w:r>
+      <w:proofErr w:type="spellEnd"/>
     </w:p>
     <w:p>
       <w:pPr>
@@ -825,9 +977,41 @@
           <w:rFonts w:asciiTheme="minorHAnsi" w:hAnsiTheme="minorHAnsi" w:cstheme="minorHAnsi"/>
           <w:sz w:val="22"/>
           <w:szCs w:val="22"/>
-        </w:rPr>
-        <w:t>Private Online Training: CRISC Exam Guide</w:t>
-      </w:r>
+          <w:lang w:val="en-ID"/>
+        </w:rPr>
+        <w:t xml:space="preserve">Private Online Training: Microsoft Excel Exam Guide Batch I - PT </w:t>
+      </w:r>
+      <w:proofErr w:type="spellStart"/>
+      <w:r>
+        <w:rPr>
+          <w:rFonts w:asciiTheme="minorHAnsi" w:hAnsiTheme="minorHAnsi" w:cstheme="minorHAnsi"/>
+          <w:sz w:val="22"/>
+          <w:szCs w:val="22"/>
+          <w:lang w:val="en-ID"/>
+        </w:rPr>
+        <w:t>Cogindo</w:t>
+      </w:r>
+      <w:proofErr w:type="spellEnd"/>
+      <w:r>
+        <w:rPr>
+          <w:rFonts w:asciiTheme="minorHAnsi" w:hAnsiTheme="minorHAnsi" w:cstheme="minorHAnsi"/>
+          <w:sz w:val="22"/>
+          <w:szCs w:val="22"/>
+          <w:lang w:val="en-ID"/>
+        </w:rPr>
+        <w:t xml:space="preserve"> </w:t>
+      </w:r>
+      <w:proofErr w:type="spellStart"/>
+      <w:r>
+        <w:rPr>
+          <w:rFonts w:asciiTheme="minorHAnsi" w:hAnsiTheme="minorHAnsi" w:cstheme="minorHAnsi"/>
+          <w:sz w:val="22"/>
+          <w:szCs w:val="22"/>
+          <w:lang w:val="en-ID"/>
+        </w:rPr>
+        <w:t>DayaBersama</w:t>
+      </w:r>
+      <w:proofErr w:type="spellEnd"/>
       <w:r>
         <w:rPr>
           <w:rFonts w:asciiTheme="minorHAnsi" w:hAnsiTheme="minorHAnsi" w:cstheme="minorHAnsi"/>
@@ -894,9 +1078,9 @@
         <w:tblLook w:val="04A0" w:firstRow="1" w:lastRow="0" w:firstColumn="1" w:lastColumn="0" w:noHBand="0" w:noVBand="1"/>
       </w:tblPr>
       <w:tblGrid>
-        <w:gridCol w:w="1511"/>
+        <w:gridCol w:w="1510"/>
         <w:gridCol w:w="275"/>
-        <w:gridCol w:w="7243"/>
+        <w:gridCol w:w="7244"/>
       </w:tblGrid>
       <w:tr>
         <w:tc>
@@ -967,6 +1151,7 @@
                 <w:rFonts w:asciiTheme="minorHAnsi" w:hAnsiTheme="minorHAnsi" w:cstheme="minorHAnsi"/>
                 <w:sz w:val="22"/>
                 <w:szCs w:val="22"/>
+                <w:lang w:val="id-ID"/>
               </w:rPr>
             </w:pPr>
             <w:r>
@@ -974,26 +1159,9 @@
                 <w:rFonts w:asciiTheme="minorHAnsi" w:hAnsiTheme="minorHAnsi" w:cstheme="minorHAnsi"/>
                 <w:sz w:val="22"/>
                 <w:szCs w:val="22"/>
+                <w:lang w:val="id-ID"/>
               </w:rPr>
-              <w:t xml:space="preserve">25 November, 9 </w:t>
-            </w:r>
-            <w:proofErr w:type="spellStart"/>
-            <w:r>
-              <w:rPr>
-                <w:rFonts w:asciiTheme="minorHAnsi" w:hAnsiTheme="minorHAnsi" w:cstheme="minorHAnsi"/>
-                <w:sz w:val="22"/>
-                <w:szCs w:val="22"/>
-              </w:rPr>
-              <w:t>Desember</w:t>
-            </w:r>
-            <w:proofErr w:type="spellEnd"/>
-            <w:r>
-              <w:rPr>
-                <w:rFonts w:asciiTheme="minorHAnsi" w:hAnsiTheme="minorHAnsi" w:cstheme="minorHAnsi"/>
-                <w:sz w:val="22"/>
-                <w:szCs w:val="22"/>
-              </w:rPr>
-              <w:t xml:space="preserve"> 2023, 6 &amp; 13 Januari 2024</w:t>
+              <w:t>5-7 Maret 2024</w:t>
             </w:r>
           </w:p>
         </w:tc>
@@ -1075,7 +1243,75 @@
                 <w:sz w:val="22"/>
                 <w:szCs w:val="22"/>
               </w:rPr>
-              <w:t>09.00-17.00 WIB</w:t>
+              <w:t>0</w:t>
+            </w:r>
+            <w:r>
+              <w:rPr>
+                <w:rFonts w:asciiTheme="minorHAnsi" w:hAnsiTheme="minorHAnsi" w:cstheme="minorHAnsi"/>
+                <w:sz w:val="22"/>
+                <w:szCs w:val="22"/>
+                <w:lang w:val="id-ID"/>
+              </w:rPr>
+              <w:t>8</w:t>
+            </w:r>
+            <w:r>
+              <w:rPr>
+                <w:rFonts w:asciiTheme="minorHAnsi" w:hAnsiTheme="minorHAnsi" w:cstheme="minorHAnsi"/>
+                <w:sz w:val="22"/>
+                <w:szCs w:val="22"/>
+              </w:rPr>
+              <w:t>.</w:t>
+            </w:r>
+            <w:r>
+              <w:rPr>
+                <w:rFonts w:asciiTheme="minorHAnsi" w:hAnsiTheme="minorHAnsi" w:cstheme="minorHAnsi"/>
+                <w:sz w:val="22"/>
+                <w:szCs w:val="22"/>
+                <w:lang w:val="id-ID"/>
+              </w:rPr>
+              <w:t>3</w:t>
+            </w:r>
+            <w:r>
+              <w:rPr>
+                <w:rFonts w:asciiTheme="minorHAnsi" w:hAnsiTheme="minorHAnsi" w:cstheme="minorHAnsi"/>
+                <w:sz w:val="22"/>
+                <w:szCs w:val="22"/>
+              </w:rPr>
+              <w:t>0-1</w:t>
+            </w:r>
+            <w:r>
+              <w:rPr>
+                <w:rFonts w:asciiTheme="minorHAnsi" w:hAnsiTheme="minorHAnsi" w:cstheme="minorHAnsi"/>
+                <w:sz w:val="22"/>
+                <w:szCs w:val="22"/>
+                <w:lang w:val="id-ID"/>
+              </w:rPr>
+              <w:t>6</w:t>
+            </w:r>
+            <w:r>
+              <w:rPr>
+                <w:rFonts w:asciiTheme="minorHAnsi" w:hAnsiTheme="minorHAnsi" w:cstheme="minorHAnsi"/>
+                <w:sz w:val="22"/>
+                <w:szCs w:val="22"/>
+              </w:rPr>
+              <w:t>.</w:t>
+            </w:r>
+            <w:r>
+              <w:rPr>
+                <w:rFonts w:asciiTheme="minorHAnsi" w:hAnsiTheme="minorHAnsi" w:cstheme="minorHAnsi"/>
+                <w:sz w:val="22"/>
+                <w:szCs w:val="22"/>
+                <w:lang w:val="id-ID"/>
+              </w:rPr>
+              <w:t>3</w:t>
+            </w:r>
+            <w:r>
+              <w:rPr>
+                <w:rFonts w:asciiTheme="minorHAnsi" w:hAnsiTheme="minorHAnsi" w:cstheme="minorHAnsi"/>
+                <w:sz w:val="22"/>
+                <w:szCs w:val="22"/>
+              </w:rPr>
+              <w:t>0 WIB</w:t>
             </w:r>
           </w:p>
           <w:p>
@@ -1181,7 +1417,7 @@
                 <w:szCs w:val="22"/>
                 <w:lang w:val="fi-FI"/>
               </w:rPr>
-              <w:t>852 7526 2223</w:t>
+              <w:t>880 4891 2089</w:t>
             </w:r>
           </w:p>
         </w:tc>
@@ -1264,23 +1500,7 @@
                 <w:sz w:val="22"/>
                 <w:szCs w:val="22"/>
               </w:rPr>
-              <w:t>BM-</w:t>
-            </w:r>
-            <w:r>
-              <w:rPr>
-                <w:rFonts w:asciiTheme="minorHAnsi" w:hAnsiTheme="minorHAnsi" w:cstheme="minorHAnsi"/>
-                <w:sz w:val="22"/>
-                <w:szCs w:val="22"/>
-              </w:rPr>
-              <w:t>25</w:t>
-            </w:r>
-            <w:r>
-              <w:rPr>
-                <w:rFonts w:asciiTheme="minorHAnsi" w:hAnsiTheme="minorHAnsi" w:cstheme="minorHAnsi"/>
-                <w:sz w:val="22"/>
-                <w:szCs w:val="22"/>
-              </w:rPr>
-              <w:t>11</w:t>
+              <w:t>BM-0503</w:t>
             </w:r>
           </w:p>
         </w:tc>
@@ -1356,17 +1576,94 @@
                 <w:szCs w:val="22"/>
               </w:rPr>
             </w:pPr>
-            <w:hyperlink r:id="rId8" w:history="1">
-              <w:r>
-                <w:rPr>
-                  <w:rStyle w:val="Hyperlink"/>
-                  <w:rFonts w:asciiTheme="minorHAnsi" w:hAnsiTheme="minorHAnsi" w:cstheme="minorHAnsi"/>
-                  <w:sz w:val="22"/>
-                  <w:szCs w:val="22"/>
-                </w:rPr>
-                <w:t>Private Online Training: CRISC Exam Guide</w:t>
-              </w:r>
-            </w:hyperlink>
+            <w:r>
+              <w:rPr>
+                <w:rFonts w:asciiTheme="minorHAnsi" w:hAnsiTheme="minorHAnsi" w:cstheme="minorHAnsi"/>
+                <w:sz w:val="22"/>
+                <w:szCs w:val="22"/>
+                <w:lang w:val="en-ID"/>
+              </w:rPr>
+              <w:fldChar w:fldCharType="begin"/>
+            </w:r>
+            <w:r>
+              <w:rPr>
+                <w:rFonts w:asciiTheme="minorHAnsi" w:hAnsiTheme="minorHAnsi" w:cstheme="minorHAnsi"/>
+                <w:sz w:val="22"/>
+                <w:szCs w:val="22"/>
+                <w:lang w:val="en-ID"/>
+              </w:rPr>
+              <w:instrText>HYPERLINK "https://us06web.zoom.us/j/88048912089?pwd=jD2ASc9sONQuA1CbD8bhLFQyWR7H72.1"</w:instrText>
+            </w:r>
+            <w:r>
+              <w:rPr>
+                <w:rFonts w:asciiTheme="minorHAnsi" w:hAnsiTheme="minorHAnsi" w:cstheme="minorHAnsi"/>
+                <w:sz w:val="22"/>
+                <w:szCs w:val="22"/>
+                <w:lang w:val="en-ID"/>
+              </w:rPr>
+            </w:r>
+            <w:r>
+              <w:rPr>
+                <w:rFonts w:asciiTheme="minorHAnsi" w:hAnsiTheme="minorHAnsi" w:cstheme="minorHAnsi"/>
+                <w:sz w:val="22"/>
+                <w:szCs w:val="22"/>
+                <w:lang w:val="en-ID"/>
+              </w:rPr>
+              <w:fldChar w:fldCharType="separate"/>
+            </w:r>
+            <w:r>
+              <w:rPr>
+                <w:rStyle w:val="Hyperlink"/>
+                <w:rFonts w:asciiTheme="minorHAnsi" w:hAnsiTheme="minorHAnsi" w:cstheme="minorHAnsi"/>
+                <w:sz w:val="22"/>
+                <w:szCs w:val="22"/>
+                <w:lang w:val="en-ID"/>
+              </w:rPr>
+              <w:t xml:space="preserve">Private Online Training: Microsoft Excel Exam Guide Batch I - PT </w:t>
+            </w:r>
+            <w:proofErr w:type="spellStart"/>
+            <w:r>
+              <w:rPr>
+                <w:rStyle w:val="Hyperlink"/>
+                <w:rFonts w:asciiTheme="minorHAnsi" w:hAnsiTheme="minorHAnsi" w:cstheme="minorHAnsi"/>
+                <w:sz w:val="22"/>
+                <w:szCs w:val="22"/>
+                <w:lang w:val="en-ID"/>
+              </w:rPr>
+              <w:t>Cogindo</w:t>
+            </w:r>
+            <w:proofErr w:type="spellEnd"/>
+            <w:r>
+              <w:rPr>
+                <w:rStyle w:val="Hyperlink"/>
+                <w:rFonts w:asciiTheme="minorHAnsi" w:hAnsiTheme="minorHAnsi" w:cstheme="minorHAnsi"/>
+                <w:sz w:val="22"/>
+                <w:szCs w:val="22"/>
+                <w:lang w:val="en-ID"/>
+              </w:rPr>
+              <w:t xml:space="preserve"> </w:t>
+            </w:r>
+            <w:proofErr w:type="spellStart"/>
+            <w:r>
+              <w:rPr>
+                <w:rStyle w:val="Hyperlink"/>
+                <w:rFonts w:asciiTheme="minorHAnsi" w:hAnsiTheme="minorHAnsi" w:cstheme="minorHAnsi"/>
+                <w:sz w:val="22"/>
+                <w:szCs w:val="22"/>
+                <w:lang w:val="en-ID"/>
+              </w:rPr>
+              <w:t>DayaBersama</w:t>
+            </w:r>
+            <w:proofErr w:type="spellEnd"/>
+            <w:r>
+              <w:rPr>
+                <w:rFonts w:asciiTheme="minorHAnsi" w:hAnsiTheme="minorHAnsi" w:cstheme="minorHAnsi"/>
+                <w:sz w:val="22"/>
+                <w:szCs w:val="22"/>
+                <w:lang w:val="en-ID"/>
+              </w:rPr>
+              <w:fldChar w:fldCharType="end"/>
+            </w:r>
           </w:p>
         </w:tc>
       </w:tr>
@@ -1387,9 +1684,9 @@
           <w:lang w:val="fi-FI"/>
         </w:rPr>
         <w:sectPr>
-          <w:headerReference w:type="even" r:id="rId9"/>
-          <w:headerReference w:type="default" r:id="rId10"/>
-          <w:headerReference w:type="first" r:id="rId11"/>
+          <w:headerReference w:type="even" r:id="rId8"/>
+          <w:headerReference w:type="default" r:id="rId9"/>
+          <w:headerReference w:type="first" r:id="rId10"/>
           <w:type w:val="continuous"/>
           <w:pgSz w:w="11909" w:h="16834" w:code="9"/>
           <w:pgMar w:top="1440" w:right="1440" w:bottom="1440" w:left="1440" w:header="340" w:footer="720" w:gutter="0"/>
@@ -1564,8 +1861,18 @@
           <w:sz w:val="22"/>
           <w:szCs w:val="22"/>
         </w:rPr>
-        <w:t xml:space="preserve"> dan</w:t>
-      </w:r>
+        <w:t xml:space="preserve"> </w:t>
+      </w:r>
+      <w:proofErr w:type="gramStart"/>
+      <w:r>
+        <w:rPr>
+          <w:rFonts w:ascii="Calibri" w:hAnsi="Calibri" w:cs="Calibri"/>
+          <w:sz w:val="22"/>
+          <w:szCs w:val="22"/>
+        </w:rPr>
+        <w:t>dan</w:t>
+      </w:r>
+      <w:proofErr w:type="gramEnd"/>
       <w:r>
         <w:rPr>
           <w:rFonts w:ascii="Calibri" w:hAnsi="Calibri" w:cs="Calibri"/>
@@ -1668,9 +1975,9 @@
           <w:lang w:val="fi-FI"/>
         </w:rPr>
         <w:sectPr>
-          <w:headerReference w:type="even" r:id="rId12"/>
-          <w:headerReference w:type="default" r:id="rId13"/>
-          <w:headerReference w:type="first" r:id="rId14"/>
+          <w:headerReference w:type="even" r:id="rId11"/>
+          <w:headerReference w:type="default" r:id="rId12"/>
+          <w:headerReference w:type="first" r:id="rId13"/>
           <w:type w:val="continuous"/>
           <w:pgSz w:w="11909" w:h="16834" w:code="9"/>
           <w:pgMar w:top="1440" w:right="1440" w:bottom="1440" w:left="1440" w:header="340" w:footer="720" w:gutter="0"/>
@@ -1706,7 +2013,7 @@
           <w:szCs w:val="22"/>
           <w:lang w:val="fi-FI"/>
         </w:rPr>
-        <w:t>Ika</w:t>
+        <w:t>Ribut</w:t>
       </w:r>
       <w:proofErr w:type="spellEnd"/>
       <w:r>
@@ -1726,7 +2033,7 @@
           <w:szCs w:val="22"/>
           <w:lang w:val="fi-FI"/>
         </w:rPr>
-        <w:t>Kurniawati</w:t>
+        <w:t>Wahyudi</w:t>
       </w:r>
       <w:proofErr w:type="spellEnd"/>
     </w:p>
@@ -1749,14 +2056,65 @@
           <w:lang w:val="fi-FI"/>
         </w:rPr>
       </w:pPr>
-      <w:r>
-        <w:rPr>
-          <w:rFonts w:ascii="Calibri" w:hAnsi="Calibri" w:cs="Calibri"/>
-          <w:sz w:val="22"/>
-          <w:szCs w:val="22"/>
-          <w:lang w:val="fi-FI"/>
-        </w:rPr>
-        <w:t>Lisa Arista</w:t>
+      <w:proofErr w:type="spellStart"/>
+      <w:r>
+        <w:rPr>
+          <w:rFonts w:ascii="Calibri" w:hAnsi="Calibri" w:cs="Calibri"/>
+          <w:sz w:val="22"/>
+          <w:szCs w:val="22"/>
+          <w:lang w:val="fi-FI"/>
+        </w:rPr>
+        <w:t>Herno</w:t>
+      </w:r>
+      <w:proofErr w:type="spellEnd"/>
+      <w:r>
+        <w:rPr>
+          <w:rFonts w:ascii="Calibri" w:hAnsi="Calibri" w:cs="Calibri"/>
+          <w:sz w:val="22"/>
+          <w:szCs w:val="22"/>
+          <w:lang w:val="fi-FI"/>
+        </w:rPr>
+        <w:t xml:space="preserve"> </w:t>
+      </w:r>
+      <w:proofErr w:type="spellStart"/>
+      <w:r>
+        <w:rPr>
+          <w:rFonts w:ascii="Calibri" w:hAnsi="Calibri" w:cs="Calibri"/>
+          <w:sz w:val="22"/>
+          <w:szCs w:val="22"/>
+          <w:lang w:val="fi-FI"/>
+        </w:rPr>
+        <w:t>Dwi</w:t>
+      </w:r>
+      <w:proofErr w:type="spellEnd"/>
+      <w:r>
+        <w:rPr>
+          <w:rFonts w:ascii="Calibri" w:hAnsi="Calibri" w:cs="Calibri"/>
+          <w:sz w:val="22"/>
+          <w:szCs w:val="22"/>
+          <w:lang w:val="fi-FI"/>
+        </w:rPr>
+        <w:t xml:space="preserve"> Ronny </w:t>
+      </w:r>
+      <w:proofErr w:type="spellStart"/>
+      <w:r>
+        <w:rPr>
+          <w:rFonts w:ascii="Calibri" w:hAnsi="Calibri" w:cs="Calibri"/>
+          <w:sz w:val="22"/>
+          <w:szCs w:val="22"/>
+          <w:lang w:val="fi-FI"/>
+        </w:rPr>
+        <w:t>Agus</w:t>
+      </w:r>
+      <w:proofErr w:type="spellEnd"/>
+      <w:r>
+        <w:rPr>
+          <w:rFonts w:ascii="Calibri" w:hAnsi="Calibri" w:cs="Calibri"/>
+          <w:sz w:val="22"/>
+          <w:szCs w:val="22"/>
+          <w:lang w:val="fi-FI"/>
+        </w:rPr>
+        <w:t xml:space="preserve"> Tino</w:t>
       </w:r>
     </w:p>
     <w:p>
@@ -1778,6 +2136,17 @@
           <w:lang w:val="fi-FI"/>
         </w:rPr>
       </w:pPr>
+      <w:proofErr w:type="spellStart"/>
+      <w:r>
+        <w:rPr>
+          <w:rFonts w:ascii="Calibri" w:hAnsi="Calibri" w:cs="Calibri"/>
+          <w:sz w:val="22"/>
+          <w:szCs w:val="22"/>
+          <w:lang w:val="fi-FI"/>
+        </w:rPr>
+        <w:t>Drimawan</w:t>
+      </w:r>
+      <w:proofErr w:type="spellEnd"/>
     </w:p>
     <w:p>
       <w:pPr>
@@ -1798,6 +2167,37 @@
           <w:lang w:val="fi-FI"/>
         </w:rPr>
       </w:pPr>
+      <w:proofErr w:type="spellStart"/>
+      <w:r>
+        <w:rPr>
+          <w:rFonts w:ascii="Calibri" w:hAnsi="Calibri" w:cs="Calibri"/>
+          <w:sz w:val="22"/>
+          <w:szCs w:val="22"/>
+          <w:lang w:val="fi-FI"/>
+        </w:rPr>
+        <w:t>Agus</w:t>
+      </w:r>
+      <w:proofErr w:type="spellEnd"/>
+      <w:r>
+        <w:rPr>
+          <w:rFonts w:ascii="Calibri" w:hAnsi="Calibri" w:cs="Calibri"/>
+          <w:sz w:val="22"/>
+          <w:szCs w:val="22"/>
+          <w:lang w:val="fi-FI"/>
+        </w:rPr>
+        <w:t xml:space="preserve"> </w:t>
+      </w:r>
+      <w:proofErr w:type="spellStart"/>
+      <w:r>
+        <w:rPr>
+          <w:rFonts w:ascii="Calibri" w:hAnsi="Calibri" w:cs="Calibri"/>
+          <w:sz w:val="22"/>
+          <w:szCs w:val="22"/>
+          <w:lang w:val="fi-FI"/>
+        </w:rPr>
+        <w:t>Marjuki</w:t>
+      </w:r>
+      <w:proofErr w:type="spellEnd"/>
     </w:p>
     <w:p>
       <w:pPr>
@@ -1818,6 +2218,57 @@
           <w:lang w:val="fi-FI"/>
         </w:rPr>
       </w:pPr>
+      <w:proofErr w:type="spellStart"/>
+      <w:r>
+        <w:rPr>
+          <w:rFonts w:ascii="Calibri" w:hAnsi="Calibri" w:cs="Calibri"/>
+          <w:sz w:val="22"/>
+          <w:szCs w:val="22"/>
+          <w:lang w:val="fi-FI"/>
+        </w:rPr>
+        <w:t>Septi</w:t>
+      </w:r>
+      <w:proofErr w:type="spellEnd"/>
+      <w:r>
+        <w:rPr>
+          <w:rFonts w:ascii="Calibri" w:hAnsi="Calibri" w:cs="Calibri"/>
+          <w:sz w:val="22"/>
+          <w:szCs w:val="22"/>
+          <w:lang w:val="fi-FI"/>
+        </w:rPr>
+        <w:t xml:space="preserve"> </w:t>
+      </w:r>
+      <w:proofErr w:type="spellStart"/>
+      <w:r>
+        <w:rPr>
+          <w:rFonts w:ascii="Calibri" w:hAnsi="Calibri" w:cs="Calibri"/>
+          <w:sz w:val="22"/>
+          <w:szCs w:val="22"/>
+          <w:lang w:val="fi-FI"/>
+        </w:rPr>
+        <w:t>Kusumaning</w:t>
+      </w:r>
+      <w:proofErr w:type="spellEnd"/>
+      <w:r>
+        <w:rPr>
+          <w:rFonts w:ascii="Calibri" w:hAnsi="Calibri" w:cs="Calibri"/>
+          <w:sz w:val="22"/>
+          <w:szCs w:val="22"/>
+          <w:lang w:val="fi-FI"/>
+        </w:rPr>
+        <w:t xml:space="preserve"> </w:t>
+      </w:r>
+      <w:proofErr w:type="spellStart"/>
+      <w:r>
+        <w:rPr>
+          <w:rFonts w:ascii="Calibri" w:hAnsi="Calibri" w:cs="Calibri"/>
+          <w:sz w:val="22"/>
+          <w:szCs w:val="22"/>
+          <w:lang w:val="fi-FI"/>
+        </w:rPr>
+        <w:t>Putri</w:t>
+      </w:r>
+      <w:proofErr w:type="spellEnd"/>
     </w:p>
     <w:p>
       <w:pPr>
@@ -1838,6 +2289,57 @@
           <w:lang w:val="fi-FI"/>
         </w:rPr>
       </w:pPr>
+      <w:proofErr w:type="spellStart"/>
+      <w:r>
+        <w:rPr>
+          <w:rFonts w:ascii="Calibri" w:hAnsi="Calibri" w:cs="Calibri"/>
+          <w:sz w:val="22"/>
+          <w:szCs w:val="22"/>
+          <w:lang w:val="fi-FI"/>
+        </w:rPr>
+        <w:t>Lia</w:t>
+      </w:r>
+      <w:proofErr w:type="spellEnd"/>
+      <w:r>
+        <w:rPr>
+          <w:rFonts w:ascii="Calibri" w:hAnsi="Calibri" w:cs="Calibri"/>
+          <w:sz w:val="22"/>
+          <w:szCs w:val="22"/>
+          <w:lang w:val="fi-FI"/>
+        </w:rPr>
+        <w:t xml:space="preserve"> </w:t>
+      </w:r>
+      <w:proofErr w:type="spellStart"/>
+      <w:r>
+        <w:rPr>
+          <w:rFonts w:ascii="Calibri" w:hAnsi="Calibri" w:cs="Calibri"/>
+          <w:sz w:val="22"/>
+          <w:szCs w:val="22"/>
+          <w:lang w:val="fi-FI"/>
+        </w:rPr>
+        <w:t>Titi</w:t>
+      </w:r>
+      <w:proofErr w:type="spellEnd"/>
+      <w:r>
+        <w:rPr>
+          <w:rFonts w:ascii="Calibri" w:hAnsi="Calibri" w:cs="Calibri"/>
+          <w:sz w:val="22"/>
+          <w:szCs w:val="22"/>
+          <w:lang w:val="fi-FI"/>
+        </w:rPr>
+        <w:t xml:space="preserve"> </w:t>
+      </w:r>
+      <w:proofErr w:type="spellStart"/>
+      <w:r>
+        <w:rPr>
+          <w:rFonts w:ascii="Calibri" w:hAnsi="Calibri" w:cs="Calibri"/>
+          <w:sz w:val="22"/>
+          <w:szCs w:val="22"/>
+          <w:lang w:val="fi-FI"/>
+        </w:rPr>
+        <w:t>Mulyani</w:t>
+      </w:r>
+      <w:proofErr w:type="spellEnd"/>
     </w:p>
     <w:p>
       <w:pPr>
@@ -1858,6 +2360,37 @@
           <w:lang w:val="fi-FI"/>
         </w:rPr>
       </w:pPr>
+      <w:proofErr w:type="spellStart"/>
+      <w:r>
+        <w:rPr>
+          <w:rFonts w:ascii="Calibri" w:hAnsi="Calibri" w:cs="Calibri"/>
+          <w:sz w:val="22"/>
+          <w:szCs w:val="22"/>
+          <w:lang w:val="fi-FI"/>
+        </w:rPr>
+        <w:t>Putri</w:t>
+      </w:r>
+      <w:proofErr w:type="spellEnd"/>
+      <w:r>
+        <w:rPr>
+          <w:rFonts w:ascii="Calibri" w:hAnsi="Calibri" w:cs="Calibri"/>
+          <w:sz w:val="22"/>
+          <w:szCs w:val="22"/>
+          <w:lang w:val="fi-FI"/>
+        </w:rPr>
+        <w:t xml:space="preserve"> </w:t>
+      </w:r>
+      <w:proofErr w:type="spellStart"/>
+      <w:r>
+        <w:rPr>
+          <w:rFonts w:ascii="Calibri" w:hAnsi="Calibri" w:cs="Calibri"/>
+          <w:sz w:val="22"/>
+          <w:szCs w:val="22"/>
+          <w:lang w:val="fi-FI"/>
+        </w:rPr>
+        <w:t>Apriliyani</w:t>
+      </w:r>
+      <w:proofErr w:type="spellEnd"/>
     </w:p>
     <w:p>
       <w:pPr>
@@ -1878,6 +2411,810 @@
           <w:lang w:val="fi-FI"/>
         </w:rPr>
       </w:pPr>
+      <w:proofErr w:type="spellStart"/>
+      <w:r>
+        <w:rPr>
+          <w:rFonts w:ascii="Calibri" w:hAnsi="Calibri" w:cs="Calibri"/>
+          <w:sz w:val="22"/>
+          <w:szCs w:val="22"/>
+          <w:lang w:val="fi-FI"/>
+        </w:rPr>
+        <w:t>Yulfitri</w:t>
+      </w:r>
+      <w:proofErr w:type="spellEnd"/>
+      <w:r>
+        <w:rPr>
+          <w:rFonts w:ascii="Calibri" w:hAnsi="Calibri" w:cs="Calibri"/>
+          <w:sz w:val="22"/>
+          <w:szCs w:val="22"/>
+          <w:lang w:val="fi-FI"/>
+        </w:rPr>
+        <w:t xml:space="preserve"> </w:t>
+      </w:r>
+      <w:proofErr w:type="spellStart"/>
+      <w:r>
+        <w:rPr>
+          <w:rFonts w:ascii="Calibri" w:hAnsi="Calibri" w:cs="Calibri"/>
+          <w:sz w:val="22"/>
+          <w:szCs w:val="22"/>
+          <w:lang w:val="fi-FI"/>
+        </w:rPr>
+        <w:t>Ardiana</w:t>
+      </w:r>
+      <w:proofErr w:type="spellEnd"/>
+    </w:p>
+    <w:p>
+      <w:pPr>
+        <w:pStyle w:val="ListParagraph"/>
+        <w:numPr>
+          <w:ilvl w:val="0"/>
+          <w:numId w:val="20"/>
+        </w:numPr>
+        <w:tabs>
+          <w:tab w:val="left" w:pos="1080"/>
+        </w:tabs>
+        <w:spacing w:line="360" w:lineRule="auto"/>
+        <w:jc w:val="both"/>
+        <w:rPr>
+          <w:rFonts w:ascii="Calibri" w:hAnsi="Calibri" w:cs="Calibri"/>
+          <w:sz w:val="22"/>
+          <w:szCs w:val="22"/>
+          <w:lang w:val="fi-FI"/>
+        </w:rPr>
+      </w:pPr>
+      <w:proofErr w:type="spellStart"/>
+      <w:r>
+        <w:rPr>
+          <w:rFonts w:ascii="Calibri" w:hAnsi="Calibri" w:cs="Calibri"/>
+          <w:sz w:val="22"/>
+          <w:szCs w:val="22"/>
+          <w:lang w:val="fi-FI"/>
+        </w:rPr>
+        <w:t>Ajeng</w:t>
+      </w:r>
+      <w:proofErr w:type="spellEnd"/>
+      <w:r>
+        <w:rPr>
+          <w:rFonts w:ascii="Calibri" w:hAnsi="Calibri" w:cs="Calibri"/>
+          <w:sz w:val="22"/>
+          <w:szCs w:val="22"/>
+          <w:lang w:val="fi-FI"/>
+        </w:rPr>
+        <w:t xml:space="preserve"> </w:t>
+      </w:r>
+      <w:proofErr w:type="spellStart"/>
+      <w:r>
+        <w:rPr>
+          <w:rFonts w:ascii="Calibri" w:hAnsi="Calibri" w:cs="Calibri"/>
+          <w:sz w:val="22"/>
+          <w:szCs w:val="22"/>
+          <w:lang w:val="fi-FI"/>
+        </w:rPr>
+        <w:t>Kartini</w:t>
+      </w:r>
+      <w:proofErr w:type="spellEnd"/>
+    </w:p>
+    <w:p>
+      <w:pPr>
+        <w:pStyle w:val="ListParagraph"/>
+        <w:numPr>
+          <w:ilvl w:val="0"/>
+          <w:numId w:val="20"/>
+        </w:numPr>
+        <w:tabs>
+          <w:tab w:val="left" w:pos="1080"/>
+        </w:tabs>
+        <w:spacing w:line="360" w:lineRule="auto"/>
+        <w:jc w:val="both"/>
+        <w:rPr>
+          <w:rFonts w:ascii="Calibri" w:hAnsi="Calibri" w:cs="Calibri"/>
+          <w:sz w:val="22"/>
+          <w:szCs w:val="22"/>
+          <w:lang w:val="fi-FI"/>
+        </w:rPr>
+      </w:pPr>
+      <w:proofErr w:type="spellStart"/>
+      <w:r>
+        <w:rPr>
+          <w:rFonts w:ascii="Calibri" w:hAnsi="Calibri" w:cs="Calibri"/>
+          <w:sz w:val="22"/>
+          <w:szCs w:val="22"/>
+          <w:lang w:val="fi-FI"/>
+        </w:rPr>
+        <w:t>Wati</w:t>
+      </w:r>
+      <w:proofErr w:type="spellEnd"/>
+      <w:r>
+        <w:rPr>
+          <w:rFonts w:ascii="Calibri" w:hAnsi="Calibri" w:cs="Calibri"/>
+          <w:sz w:val="22"/>
+          <w:szCs w:val="22"/>
+          <w:lang w:val="fi-FI"/>
+        </w:rPr>
+        <w:t xml:space="preserve"> </w:t>
+      </w:r>
+      <w:proofErr w:type="spellStart"/>
+      <w:r>
+        <w:rPr>
+          <w:rFonts w:ascii="Calibri" w:hAnsi="Calibri" w:cs="Calibri"/>
+          <w:sz w:val="22"/>
+          <w:szCs w:val="22"/>
+          <w:lang w:val="fi-FI"/>
+        </w:rPr>
+        <w:t>Rahmawati</w:t>
+      </w:r>
+      <w:proofErr w:type="spellEnd"/>
+    </w:p>
+    <w:p>
+      <w:pPr>
+        <w:pStyle w:val="ListParagraph"/>
+        <w:numPr>
+          <w:ilvl w:val="0"/>
+          <w:numId w:val="20"/>
+        </w:numPr>
+        <w:tabs>
+          <w:tab w:val="left" w:pos="1080"/>
+        </w:tabs>
+        <w:spacing w:line="360" w:lineRule="auto"/>
+        <w:jc w:val="both"/>
+        <w:rPr>
+          <w:rFonts w:ascii="Calibri" w:hAnsi="Calibri" w:cs="Calibri"/>
+          <w:sz w:val="22"/>
+          <w:szCs w:val="22"/>
+          <w:lang w:val="fi-FI"/>
+        </w:rPr>
+      </w:pPr>
+      <w:r>
+        <w:rPr>
+          <w:rFonts w:ascii="Calibri" w:hAnsi="Calibri" w:cs="Calibri"/>
+          <w:sz w:val="22"/>
+          <w:szCs w:val="22"/>
+          <w:lang w:val="fi-FI"/>
+        </w:rPr>
+        <w:t xml:space="preserve">Linda </w:t>
+      </w:r>
+      <w:proofErr w:type="spellStart"/>
+      <w:r>
+        <w:rPr>
+          <w:rFonts w:ascii="Calibri" w:hAnsi="Calibri" w:cs="Calibri"/>
+          <w:sz w:val="22"/>
+          <w:szCs w:val="22"/>
+          <w:lang w:val="fi-FI"/>
+        </w:rPr>
+        <w:t>Indriyani</w:t>
+      </w:r>
+      <w:proofErr w:type="spellEnd"/>
+    </w:p>
+    <w:p>
+      <w:pPr>
+        <w:pStyle w:val="ListParagraph"/>
+        <w:numPr>
+          <w:ilvl w:val="0"/>
+          <w:numId w:val="20"/>
+        </w:numPr>
+        <w:tabs>
+          <w:tab w:val="left" w:pos="1080"/>
+        </w:tabs>
+        <w:spacing w:line="360" w:lineRule="auto"/>
+        <w:jc w:val="both"/>
+        <w:rPr>
+          <w:rFonts w:ascii="Calibri" w:hAnsi="Calibri" w:cs="Calibri"/>
+          <w:sz w:val="22"/>
+          <w:szCs w:val="22"/>
+          <w:lang w:val="fi-FI"/>
+        </w:rPr>
+      </w:pPr>
+      <w:proofErr w:type="spellStart"/>
+      <w:r>
+        <w:rPr>
+          <w:rFonts w:ascii="Calibri" w:hAnsi="Calibri" w:cs="Calibri"/>
+          <w:sz w:val="22"/>
+          <w:szCs w:val="22"/>
+          <w:lang w:val="fi-FI"/>
+        </w:rPr>
+        <w:t>Zainal</w:t>
+      </w:r>
+      <w:proofErr w:type="spellEnd"/>
+      <w:r>
+        <w:rPr>
+          <w:rFonts w:ascii="Calibri" w:hAnsi="Calibri" w:cs="Calibri"/>
+          <w:sz w:val="22"/>
+          <w:szCs w:val="22"/>
+          <w:lang w:val="fi-FI"/>
+        </w:rPr>
+        <w:t xml:space="preserve"> </w:t>
+      </w:r>
+      <w:proofErr w:type="spellStart"/>
+      <w:r>
+        <w:rPr>
+          <w:rFonts w:ascii="Calibri" w:hAnsi="Calibri" w:cs="Calibri"/>
+          <w:sz w:val="22"/>
+          <w:szCs w:val="22"/>
+          <w:lang w:val="fi-FI"/>
+        </w:rPr>
+        <w:t>Abidin</w:t>
+      </w:r>
+      <w:proofErr w:type="spellEnd"/>
+    </w:p>
+    <w:p>
+      <w:pPr>
+        <w:pStyle w:val="ListParagraph"/>
+        <w:numPr>
+          <w:ilvl w:val="0"/>
+          <w:numId w:val="20"/>
+        </w:numPr>
+        <w:tabs>
+          <w:tab w:val="left" w:pos="1080"/>
+        </w:tabs>
+        <w:spacing w:line="360" w:lineRule="auto"/>
+        <w:jc w:val="both"/>
+        <w:rPr>
+          <w:rFonts w:ascii="Calibri" w:hAnsi="Calibri" w:cs="Calibri"/>
+          <w:sz w:val="22"/>
+          <w:szCs w:val="22"/>
+          <w:lang w:val="fi-FI"/>
+        </w:rPr>
+      </w:pPr>
+      <w:proofErr w:type="spellStart"/>
+      <w:r>
+        <w:rPr>
+          <w:rFonts w:ascii="Calibri" w:hAnsi="Calibri" w:cs="Calibri"/>
+          <w:sz w:val="22"/>
+          <w:szCs w:val="22"/>
+          <w:lang w:val="fi-FI"/>
+        </w:rPr>
+        <w:t>Meliyana</w:t>
+      </w:r>
+      <w:proofErr w:type="spellEnd"/>
+    </w:p>
+    <w:p>
+      <w:pPr>
+        <w:pStyle w:val="ListParagraph"/>
+        <w:numPr>
+          <w:ilvl w:val="0"/>
+          <w:numId w:val="20"/>
+        </w:numPr>
+        <w:tabs>
+          <w:tab w:val="left" w:pos="1080"/>
+        </w:tabs>
+        <w:spacing w:line="360" w:lineRule="auto"/>
+        <w:jc w:val="both"/>
+        <w:rPr>
+          <w:rFonts w:ascii="Calibri" w:hAnsi="Calibri" w:cs="Calibri"/>
+          <w:sz w:val="22"/>
+          <w:szCs w:val="22"/>
+          <w:lang w:val="fi-FI"/>
+        </w:rPr>
+      </w:pPr>
+      <w:proofErr w:type="spellStart"/>
+      <w:r>
+        <w:rPr>
+          <w:rFonts w:ascii="Calibri" w:hAnsi="Calibri" w:cs="Calibri"/>
+          <w:sz w:val="22"/>
+          <w:szCs w:val="22"/>
+          <w:lang w:val="fi-FI"/>
+        </w:rPr>
+        <w:t>Faijah</w:t>
+      </w:r>
+      <w:proofErr w:type="spellEnd"/>
+    </w:p>
+    <w:p>
+      <w:pPr>
+        <w:pStyle w:val="ListParagraph"/>
+        <w:numPr>
+          <w:ilvl w:val="0"/>
+          <w:numId w:val="20"/>
+        </w:numPr>
+        <w:tabs>
+          <w:tab w:val="left" w:pos="1080"/>
+        </w:tabs>
+        <w:spacing w:line="360" w:lineRule="auto"/>
+        <w:jc w:val="both"/>
+        <w:rPr>
+          <w:rFonts w:ascii="Calibri" w:hAnsi="Calibri" w:cs="Calibri"/>
+          <w:sz w:val="22"/>
+          <w:szCs w:val="22"/>
+          <w:lang w:val="fi-FI"/>
+        </w:rPr>
+      </w:pPr>
+      <w:proofErr w:type="spellStart"/>
+      <w:r>
+        <w:rPr>
+          <w:rFonts w:ascii="Calibri" w:hAnsi="Calibri" w:cs="Calibri"/>
+          <w:sz w:val="22"/>
+          <w:szCs w:val="22"/>
+          <w:lang w:val="fi-FI"/>
+        </w:rPr>
+        <w:t>Dwi</w:t>
+      </w:r>
+      <w:proofErr w:type="spellEnd"/>
+      <w:r>
+        <w:rPr>
+          <w:rFonts w:ascii="Calibri" w:hAnsi="Calibri" w:cs="Calibri"/>
+          <w:sz w:val="22"/>
+          <w:szCs w:val="22"/>
+          <w:lang w:val="fi-FI"/>
+        </w:rPr>
+        <w:t xml:space="preserve"> </w:t>
+      </w:r>
+      <w:proofErr w:type="spellStart"/>
+      <w:r>
+        <w:rPr>
+          <w:rFonts w:ascii="Calibri" w:hAnsi="Calibri" w:cs="Calibri"/>
+          <w:sz w:val="22"/>
+          <w:szCs w:val="22"/>
+          <w:lang w:val="fi-FI"/>
+        </w:rPr>
+        <w:t>Syafitri</w:t>
+      </w:r>
+      <w:proofErr w:type="spellEnd"/>
+    </w:p>
+    <w:p>
+      <w:pPr>
+        <w:pStyle w:val="ListParagraph"/>
+        <w:numPr>
+          <w:ilvl w:val="0"/>
+          <w:numId w:val="20"/>
+        </w:numPr>
+        <w:tabs>
+          <w:tab w:val="left" w:pos="1080"/>
+        </w:tabs>
+        <w:spacing w:line="360" w:lineRule="auto"/>
+        <w:jc w:val="both"/>
+        <w:rPr>
+          <w:rFonts w:ascii="Calibri" w:hAnsi="Calibri" w:cs="Calibri"/>
+          <w:sz w:val="22"/>
+          <w:szCs w:val="22"/>
+          <w:lang w:val="fi-FI"/>
+        </w:rPr>
+      </w:pPr>
+      <w:proofErr w:type="spellStart"/>
+      <w:r>
+        <w:rPr>
+          <w:rFonts w:ascii="Calibri" w:hAnsi="Calibri" w:cs="Calibri"/>
+          <w:sz w:val="22"/>
+          <w:szCs w:val="22"/>
+          <w:lang w:val="fi-FI"/>
+        </w:rPr>
+        <w:t>Rana</w:t>
+      </w:r>
+      <w:proofErr w:type="spellEnd"/>
+      <w:r>
+        <w:rPr>
+          <w:rFonts w:ascii="Calibri" w:hAnsi="Calibri" w:cs="Calibri"/>
+          <w:sz w:val="22"/>
+          <w:szCs w:val="22"/>
+          <w:lang w:val="fi-FI"/>
+        </w:rPr>
+        <w:t xml:space="preserve"> </w:t>
+      </w:r>
+      <w:proofErr w:type="spellStart"/>
+      <w:r>
+        <w:rPr>
+          <w:rFonts w:ascii="Calibri" w:hAnsi="Calibri" w:cs="Calibri"/>
+          <w:sz w:val="22"/>
+          <w:szCs w:val="22"/>
+          <w:lang w:val="fi-FI"/>
+        </w:rPr>
+        <w:t>Antariksa</w:t>
+      </w:r>
+      <w:proofErr w:type="spellEnd"/>
+      <w:r>
+        <w:rPr>
+          <w:rFonts w:ascii="Calibri" w:hAnsi="Calibri" w:cs="Calibri"/>
+          <w:sz w:val="22"/>
+          <w:szCs w:val="22"/>
+          <w:lang w:val="fi-FI"/>
+        </w:rPr>
+        <w:t xml:space="preserve"> </w:t>
+      </w:r>
+      <w:proofErr w:type="spellStart"/>
+      <w:r>
+        <w:rPr>
+          <w:rFonts w:ascii="Calibri" w:hAnsi="Calibri" w:cs="Calibri"/>
+          <w:sz w:val="22"/>
+          <w:szCs w:val="22"/>
+          <w:lang w:val="fi-FI"/>
+        </w:rPr>
+        <w:t>Dwisetiani</w:t>
+      </w:r>
+      <w:proofErr w:type="spellEnd"/>
+    </w:p>
+    <w:p>
+      <w:pPr>
+        <w:pStyle w:val="ListParagraph"/>
+        <w:numPr>
+          <w:ilvl w:val="0"/>
+          <w:numId w:val="20"/>
+        </w:numPr>
+        <w:tabs>
+          <w:tab w:val="left" w:pos="1080"/>
+        </w:tabs>
+        <w:spacing w:line="360" w:lineRule="auto"/>
+        <w:jc w:val="both"/>
+        <w:rPr>
+          <w:rFonts w:ascii="Calibri" w:hAnsi="Calibri" w:cs="Calibri"/>
+          <w:sz w:val="22"/>
+          <w:szCs w:val="22"/>
+          <w:lang w:val="fi-FI"/>
+        </w:rPr>
+      </w:pPr>
+      <w:proofErr w:type="spellStart"/>
+      <w:r>
+        <w:rPr>
+          <w:rFonts w:ascii="Calibri" w:hAnsi="Calibri" w:cs="Calibri"/>
+          <w:sz w:val="22"/>
+          <w:szCs w:val="22"/>
+          <w:lang w:val="fi-FI"/>
+        </w:rPr>
+        <w:t>Fitria</w:t>
+      </w:r>
+      <w:proofErr w:type="spellEnd"/>
+      <w:r>
+        <w:rPr>
+          <w:rFonts w:ascii="Calibri" w:hAnsi="Calibri" w:cs="Calibri"/>
+          <w:sz w:val="22"/>
+          <w:szCs w:val="22"/>
+          <w:lang w:val="fi-FI"/>
+        </w:rPr>
+        <w:t xml:space="preserve"> </w:t>
+      </w:r>
+      <w:proofErr w:type="spellStart"/>
+      <w:r>
+        <w:rPr>
+          <w:rFonts w:ascii="Calibri" w:hAnsi="Calibri" w:cs="Calibri"/>
+          <w:sz w:val="22"/>
+          <w:szCs w:val="22"/>
+          <w:lang w:val="fi-FI"/>
+        </w:rPr>
+        <w:t>Fatmawati</w:t>
+      </w:r>
+      <w:proofErr w:type="spellEnd"/>
+    </w:p>
+    <w:p>
+      <w:pPr>
+        <w:pStyle w:val="ListParagraph"/>
+        <w:numPr>
+          <w:ilvl w:val="0"/>
+          <w:numId w:val="20"/>
+        </w:numPr>
+        <w:tabs>
+          <w:tab w:val="left" w:pos="1080"/>
+        </w:tabs>
+        <w:spacing w:line="360" w:lineRule="auto"/>
+        <w:jc w:val="both"/>
+        <w:rPr>
+          <w:rFonts w:ascii="Calibri" w:hAnsi="Calibri" w:cs="Calibri"/>
+          <w:sz w:val="22"/>
+          <w:szCs w:val="22"/>
+          <w:lang w:val="fi-FI"/>
+        </w:rPr>
+      </w:pPr>
+      <w:proofErr w:type="spellStart"/>
+      <w:r>
+        <w:rPr>
+          <w:rFonts w:ascii="Calibri" w:hAnsi="Calibri" w:cs="Calibri"/>
+          <w:sz w:val="22"/>
+          <w:szCs w:val="22"/>
+          <w:lang w:val="fi-FI"/>
+        </w:rPr>
+        <w:t>Galih</w:t>
+      </w:r>
+      <w:proofErr w:type="spellEnd"/>
+      <w:r>
+        <w:rPr>
+          <w:rFonts w:ascii="Calibri" w:hAnsi="Calibri" w:cs="Calibri"/>
+          <w:sz w:val="22"/>
+          <w:szCs w:val="22"/>
+          <w:lang w:val="fi-FI"/>
+        </w:rPr>
+        <w:t xml:space="preserve"> </w:t>
+      </w:r>
+      <w:proofErr w:type="spellStart"/>
+      <w:r>
+        <w:rPr>
+          <w:rFonts w:ascii="Calibri" w:hAnsi="Calibri" w:cs="Calibri"/>
+          <w:sz w:val="22"/>
+          <w:szCs w:val="22"/>
+          <w:lang w:val="fi-FI"/>
+        </w:rPr>
+        <w:t>Nugraha</w:t>
+      </w:r>
+      <w:proofErr w:type="spellEnd"/>
+    </w:p>
+    <w:p>
+      <w:pPr>
+        <w:pStyle w:val="ListParagraph"/>
+        <w:numPr>
+          <w:ilvl w:val="0"/>
+          <w:numId w:val="20"/>
+        </w:numPr>
+        <w:tabs>
+          <w:tab w:val="left" w:pos="1080"/>
+        </w:tabs>
+        <w:spacing w:line="360" w:lineRule="auto"/>
+        <w:jc w:val="both"/>
+        <w:rPr>
+          <w:rFonts w:ascii="Calibri" w:hAnsi="Calibri" w:cs="Calibri"/>
+          <w:sz w:val="22"/>
+          <w:szCs w:val="22"/>
+          <w:lang w:val="fi-FI"/>
+        </w:rPr>
+      </w:pPr>
+      <w:proofErr w:type="spellStart"/>
+      <w:r>
+        <w:rPr>
+          <w:rFonts w:ascii="Calibri" w:hAnsi="Calibri" w:cs="Calibri"/>
+          <w:sz w:val="22"/>
+          <w:szCs w:val="22"/>
+          <w:lang w:val="fi-FI"/>
+        </w:rPr>
+        <w:t>Mochamad</w:t>
+      </w:r>
+      <w:proofErr w:type="spellEnd"/>
+      <w:r>
+        <w:rPr>
+          <w:rFonts w:ascii="Calibri" w:hAnsi="Calibri" w:cs="Calibri"/>
+          <w:sz w:val="22"/>
+          <w:szCs w:val="22"/>
+          <w:lang w:val="fi-FI"/>
+        </w:rPr>
+        <w:t xml:space="preserve"> Annas </w:t>
+      </w:r>
+      <w:proofErr w:type="spellStart"/>
+      <w:r>
+        <w:rPr>
+          <w:rFonts w:ascii="Calibri" w:hAnsi="Calibri" w:cs="Calibri"/>
+          <w:sz w:val="22"/>
+          <w:szCs w:val="22"/>
+          <w:lang w:val="fi-FI"/>
+        </w:rPr>
+        <w:t>Kurniawan</w:t>
+      </w:r>
+      <w:proofErr w:type="spellEnd"/>
+    </w:p>
+    <w:p>
+      <w:pPr>
+        <w:pStyle w:val="ListParagraph"/>
+        <w:numPr>
+          <w:ilvl w:val="0"/>
+          <w:numId w:val="20"/>
+        </w:numPr>
+        <w:tabs>
+          <w:tab w:val="left" w:pos="1080"/>
+        </w:tabs>
+        <w:spacing w:line="360" w:lineRule="auto"/>
+        <w:jc w:val="both"/>
+        <w:rPr>
+          <w:rFonts w:ascii="Calibri" w:hAnsi="Calibri" w:cs="Calibri"/>
+          <w:sz w:val="22"/>
+          <w:szCs w:val="22"/>
+          <w:lang w:val="fi-FI"/>
+        </w:rPr>
+      </w:pPr>
+      <w:proofErr w:type="spellStart"/>
+      <w:r>
+        <w:rPr>
+          <w:rFonts w:ascii="Calibri" w:hAnsi="Calibri" w:cs="Calibri"/>
+          <w:sz w:val="22"/>
+          <w:szCs w:val="22"/>
+          <w:lang w:val="fi-FI"/>
+        </w:rPr>
+        <w:t>Annisa</w:t>
+      </w:r>
+      <w:proofErr w:type="spellEnd"/>
+      <w:r>
+        <w:rPr>
+          <w:rFonts w:ascii="Calibri" w:hAnsi="Calibri" w:cs="Calibri"/>
+          <w:sz w:val="22"/>
+          <w:szCs w:val="22"/>
+          <w:lang w:val="fi-FI"/>
+        </w:rPr>
+        <w:t xml:space="preserve"> </w:t>
+      </w:r>
+      <w:proofErr w:type="spellStart"/>
+      <w:r>
+        <w:rPr>
+          <w:rFonts w:ascii="Calibri" w:hAnsi="Calibri" w:cs="Calibri"/>
+          <w:sz w:val="22"/>
+          <w:szCs w:val="22"/>
+          <w:lang w:val="fi-FI"/>
+        </w:rPr>
+        <w:t>Putri</w:t>
+      </w:r>
+      <w:proofErr w:type="spellEnd"/>
+      <w:r>
+        <w:rPr>
+          <w:rFonts w:ascii="Calibri" w:hAnsi="Calibri" w:cs="Calibri"/>
+          <w:sz w:val="22"/>
+          <w:szCs w:val="22"/>
+          <w:lang w:val="fi-FI"/>
+        </w:rPr>
+        <w:t xml:space="preserve"> </w:t>
+      </w:r>
+      <w:proofErr w:type="spellStart"/>
+      <w:r>
+        <w:rPr>
+          <w:rFonts w:ascii="Calibri" w:hAnsi="Calibri" w:cs="Calibri"/>
+          <w:sz w:val="22"/>
+          <w:szCs w:val="22"/>
+          <w:lang w:val="fi-FI"/>
+        </w:rPr>
+        <w:t>Sulaemansyah</w:t>
+      </w:r>
+      <w:proofErr w:type="spellEnd"/>
+    </w:p>
+    <w:p>
+      <w:pPr>
+        <w:pStyle w:val="ListParagraph"/>
+        <w:numPr>
+          <w:ilvl w:val="0"/>
+          <w:numId w:val="20"/>
+        </w:numPr>
+        <w:tabs>
+          <w:tab w:val="left" w:pos="1080"/>
+        </w:tabs>
+        <w:spacing w:line="360" w:lineRule="auto"/>
+        <w:jc w:val="both"/>
+        <w:rPr>
+          <w:rFonts w:ascii="Calibri" w:hAnsi="Calibri" w:cs="Calibri"/>
+          <w:sz w:val="22"/>
+          <w:szCs w:val="22"/>
+          <w:lang w:val="fi-FI"/>
+        </w:rPr>
+      </w:pPr>
+      <w:proofErr w:type="spellStart"/>
+      <w:r>
+        <w:rPr>
+          <w:rFonts w:ascii="Calibri" w:hAnsi="Calibri" w:cs="Calibri"/>
+          <w:sz w:val="22"/>
+          <w:szCs w:val="22"/>
+          <w:lang w:val="fi-FI"/>
+        </w:rPr>
+        <w:lastRenderedPageBreak/>
+        <w:t>Ilham</w:t>
+      </w:r>
+      <w:proofErr w:type="spellEnd"/>
+      <w:r>
+        <w:rPr>
+          <w:rFonts w:ascii="Calibri" w:hAnsi="Calibri" w:cs="Calibri"/>
+          <w:sz w:val="22"/>
+          <w:szCs w:val="22"/>
+          <w:lang w:val="fi-FI"/>
+        </w:rPr>
+        <w:t xml:space="preserve"> </w:t>
+      </w:r>
+      <w:proofErr w:type="spellStart"/>
+      <w:r>
+        <w:rPr>
+          <w:rFonts w:ascii="Calibri" w:hAnsi="Calibri" w:cs="Calibri"/>
+          <w:sz w:val="22"/>
+          <w:szCs w:val="22"/>
+          <w:lang w:val="fi-FI"/>
+        </w:rPr>
+        <w:t>Reza</w:t>
+      </w:r>
+      <w:proofErr w:type="spellEnd"/>
+      <w:r>
+        <w:rPr>
+          <w:rFonts w:ascii="Calibri" w:hAnsi="Calibri" w:cs="Calibri"/>
+          <w:sz w:val="22"/>
+          <w:szCs w:val="22"/>
+          <w:lang w:val="fi-FI"/>
+        </w:rPr>
+        <w:t xml:space="preserve"> </w:t>
+      </w:r>
+      <w:proofErr w:type="spellStart"/>
+      <w:r>
+        <w:rPr>
+          <w:rFonts w:ascii="Calibri" w:hAnsi="Calibri" w:cs="Calibri"/>
+          <w:sz w:val="22"/>
+          <w:szCs w:val="22"/>
+          <w:lang w:val="fi-FI"/>
+        </w:rPr>
+        <w:t>Suharjono</w:t>
+      </w:r>
+      <w:proofErr w:type="spellEnd"/>
+    </w:p>
+    <w:p>
+      <w:pPr>
+        <w:pStyle w:val="ListParagraph"/>
+        <w:numPr>
+          <w:ilvl w:val="0"/>
+          <w:numId w:val="20"/>
+        </w:numPr>
+        <w:tabs>
+          <w:tab w:val="left" w:pos="1080"/>
+        </w:tabs>
+        <w:spacing w:line="360" w:lineRule="auto"/>
+        <w:jc w:val="both"/>
+        <w:rPr>
+          <w:rFonts w:ascii="Calibri" w:hAnsi="Calibri" w:cs="Calibri"/>
+          <w:sz w:val="22"/>
+          <w:szCs w:val="22"/>
+          <w:lang w:val="fi-FI"/>
+        </w:rPr>
+      </w:pPr>
+      <w:proofErr w:type="spellStart"/>
+      <w:r>
+        <w:rPr>
+          <w:rFonts w:ascii="Calibri" w:hAnsi="Calibri" w:cs="Calibri"/>
+          <w:sz w:val="22"/>
+          <w:szCs w:val="22"/>
+          <w:lang w:val="fi-FI"/>
+        </w:rPr>
+        <w:t>Dinar</w:t>
+      </w:r>
+      <w:proofErr w:type="spellEnd"/>
+      <w:r>
+        <w:rPr>
+          <w:rFonts w:ascii="Calibri" w:hAnsi="Calibri" w:cs="Calibri"/>
+          <w:sz w:val="22"/>
+          <w:szCs w:val="22"/>
+          <w:lang w:val="fi-FI"/>
+        </w:rPr>
+        <w:t xml:space="preserve"> </w:t>
+      </w:r>
+      <w:proofErr w:type="spellStart"/>
+      <w:r>
+        <w:rPr>
+          <w:rFonts w:ascii="Calibri" w:hAnsi="Calibri" w:cs="Calibri"/>
+          <w:sz w:val="22"/>
+          <w:szCs w:val="22"/>
+          <w:lang w:val="fi-FI"/>
+        </w:rPr>
+        <w:t>Furi</w:t>
+      </w:r>
+      <w:proofErr w:type="spellEnd"/>
+      <w:r>
+        <w:rPr>
+          <w:rFonts w:ascii="Calibri" w:hAnsi="Calibri" w:cs="Calibri"/>
+          <w:sz w:val="22"/>
+          <w:szCs w:val="22"/>
+          <w:lang w:val="fi-FI"/>
+        </w:rPr>
+        <w:t xml:space="preserve"> </w:t>
+      </w:r>
+      <w:proofErr w:type="spellStart"/>
+      <w:r>
+        <w:rPr>
+          <w:rFonts w:ascii="Calibri" w:hAnsi="Calibri" w:cs="Calibri"/>
+          <w:sz w:val="22"/>
+          <w:szCs w:val="22"/>
+          <w:lang w:val="fi-FI"/>
+        </w:rPr>
+        <w:t>Handayani</w:t>
+      </w:r>
+      <w:proofErr w:type="spellEnd"/>
+    </w:p>
+    <w:p>
+      <w:pPr>
+        <w:pStyle w:val="ListParagraph"/>
+        <w:numPr>
+          <w:ilvl w:val="0"/>
+          <w:numId w:val="20"/>
+        </w:numPr>
+        <w:tabs>
+          <w:tab w:val="left" w:pos="1080"/>
+        </w:tabs>
+        <w:spacing w:line="360" w:lineRule="auto"/>
+        <w:jc w:val="both"/>
+        <w:rPr>
+          <w:rFonts w:ascii="Calibri" w:hAnsi="Calibri" w:cs="Calibri"/>
+          <w:sz w:val="22"/>
+          <w:szCs w:val="22"/>
+          <w:lang w:val="fi-FI"/>
+        </w:rPr>
+      </w:pPr>
+      <w:r>
+        <w:rPr>
+          <w:rFonts w:ascii="Calibri" w:hAnsi="Calibri" w:cs="Calibri"/>
+          <w:sz w:val="22"/>
+          <w:szCs w:val="22"/>
+          <w:lang w:val="id-ID"/>
+        </w:rPr>
+        <w:t>Ulul Albab</w:t>
+      </w:r>
     </w:p>
     <w:p>
       <w:pPr>
@@ -1886,7 +3223,7 @@
           <w:tab w:val="left" w:pos="1080"/>
         </w:tabs>
         <w:spacing w:line="360" w:lineRule="auto"/>
-        <w:ind w:left="0"/>
+        <w:ind w:left="1080"/>
         <w:jc w:val="both"/>
         <w:rPr>
           <w:rFonts w:ascii="Calibri" w:hAnsi="Calibri" w:cs="Calibri"/>
@@ -2259,7 +3596,7 @@
                     </pic:cNvPicPr>
                   </pic:nvPicPr>
                   <pic:blipFill>
-                    <a:blip r:embed="rId15">
+                    <a:blip r:embed="rId14">
                       <a:extLst>
                         <a:ext uri="{28A0092B-C50C-407E-A947-70E740481C1C}">
                           <a14:useLocalDpi xmlns:a14="http://schemas.microsoft.com/office/drawing/2010/main" val="0"/>
@@ -2337,7 +3674,6 @@
           <w:szCs w:val="22"/>
           <w:lang w:val="fi-FI"/>
         </w:rPr>
-        <w:lastRenderedPageBreak/>
         <w:t>Direktur</w:t>
       </w:r>
       <w:proofErr w:type="spellEnd"/>
@@ -2411,31 +3747,66 @@
         <w:noProof/>
         <w:lang w:eastAsia="en-US"/>
       </w:rPr>
-      <w:pict w14:anchorId="32CCEEB8">
-        <v:shapetype id="_x0000_t75" coordsize="21600,21600" o:spt="75" o:preferrelative="t" path="m@4@5l@4@11@9@11@9@5xe" filled="f" stroked="f">
-          <v:stroke joinstyle="miter"/>
-          <v:formulas>
-            <v:f eqn="if lineDrawn pixelLineWidth 0"/>
-            <v:f eqn="sum @0 1 0"/>
-            <v:f eqn="sum 0 0 @1"/>
-            <v:f eqn="prod @2 1 2"/>
-            <v:f eqn="prod @3 21600 pixelWidth"/>
-            <v:f eqn="prod @3 21600 pixelHeight"/>
-            <v:f eqn="sum @0 0 1"/>
-            <v:f eqn="prod @6 1 2"/>
-            <v:f eqn="prod @7 21600 pixelWidth"/>
-            <v:f eqn="sum @8 21600 0"/>
-            <v:f eqn="prod @7 21600 pixelHeight"/>
-            <v:f eqn="sum @10 21600 0"/>
-          </v:formulas>
-          <v:path o:extrusionok="f" gradientshapeok="t" o:connecttype="rect"/>
-          <o:lock v:ext="edit" aspectratio="t"/>
-        </v:shapetype>
-        <v:shape id="_x0000_s1037" type="#_x0000_t75" style="position:absolute;margin-left:0;margin-top:0;width:451.1pt;height:311.05pt;z-index:-251647488;mso-position-horizontal:center;mso-position-horizontal-relative:margin;mso-position-vertical:center;mso-position-vertical-relative:margin" o:allowincell="f">
-          <v:imagedata r:id="rId1" o:title="bm-watermark" gain="19661f" blacklevel="22938f"/>
-          <w10:wrap anchorx="margin" anchory="margin"/>
-        </v:shape>
-      </w:pict>
+      <w:drawing>
+        <wp:anchor distT="0" distB="0" distL="114300" distR="114300" simplePos="0" relativeHeight="251668992" behindDoc="1" locked="0" layoutInCell="0" allowOverlap="1" wp14:anchorId="32CCEEB8" wp14:editId="6D155F3E">
+          <wp:simplePos x="0" y="0"/>
+          <wp:positionH relativeFrom="margin">
+            <wp:align>center</wp:align>
+          </wp:positionH>
+          <wp:positionV relativeFrom="margin">
+            <wp:align>center</wp:align>
+          </wp:positionV>
+          <wp:extent cx="5728970" cy="3950335"/>
+          <wp:effectExtent l="0" t="0" r="5080" b="0"/>
+          <wp:wrapNone/>
+          <wp:docPr id="248604068" name="Picture 2"/>
+          <wp:cNvGraphicFramePr>
+            <a:graphicFrameLocks xmlns:a="http://schemas.openxmlformats.org/drawingml/2006/main" noChangeAspect="1"/>
+          </wp:cNvGraphicFramePr>
+          <a:graphic xmlns:a="http://schemas.openxmlformats.org/drawingml/2006/main">
+            <a:graphicData uri="http://schemas.openxmlformats.org/drawingml/2006/picture">
+              <pic:pic xmlns:pic="http://schemas.openxmlformats.org/drawingml/2006/picture">
+                <pic:nvPicPr>
+                  <pic:cNvPr id="0" name="Picture 13"/>
+                  <pic:cNvPicPr>
+                    <a:picLocks noChangeAspect="1" noChangeArrowheads="1"/>
+                  </pic:cNvPicPr>
+                </pic:nvPicPr>
+                <pic:blipFill>
+                  <a:blip r:embed="rId1">
+                    <a:lum bright="70000" contrast="-70000"/>
+                    <a:extLst>
+                      <a:ext uri="{28A0092B-C50C-407E-A947-70E740481C1C}">
+                        <a14:useLocalDpi xmlns:a14="http://schemas.microsoft.com/office/drawing/2010/main" val="0"/>
+                      </a:ext>
+                    </a:extLst>
+                  </a:blip>
+                  <a:srcRect/>
+                  <a:stretch>
+                    <a:fillRect/>
+                  </a:stretch>
+                </pic:blipFill>
+                <pic:spPr bwMode="auto">
+                  <a:xfrm>
+                    <a:off x="0" y="0"/>
+                    <a:ext cx="5728970" cy="3950335"/>
+                  </a:xfrm>
+                  <a:prstGeom prst="rect">
+                    <a:avLst/>
+                  </a:prstGeom>
+                  <a:noFill/>
+                </pic:spPr>
+              </pic:pic>
+            </a:graphicData>
+          </a:graphic>
+          <wp14:sizeRelH relativeFrom="page">
+            <wp14:pctWidth>0</wp14:pctWidth>
+          </wp14:sizeRelH>
+          <wp14:sizeRelV relativeFrom="page">
+            <wp14:pctHeight>0</wp14:pctHeight>
+          </wp14:sizeRelV>
+        </wp:anchor>
+      </w:drawing>
     </w:r>
   </w:p>
 </w:hdr>
@@ -2715,7 +4086,29 @@
         <w:szCs w:val="20"/>
         <w:lang w:val="sv-SE"/>
       </w:rPr>
-      <w:t xml:space="preserve"> Kav. 71-73, Jakarta (12870)</w:t>
+      <w:t xml:space="preserve"> Kav. </w:t>
+    </w:r>
+    <w:proofErr w:type="gramStart"/>
+    <w:r>
+      <w:rPr>
+        <w:rFonts w:ascii="Calibri" w:hAnsi="Calibri" w:cs="Calibri"/>
+        <w:color w:val="000000"/>
+        <w:sz w:val="20"/>
+        <w:szCs w:val="20"/>
+        <w:lang w:val="sv-SE"/>
+      </w:rPr>
+      <w:t>71-73</w:t>
+    </w:r>
+    <w:proofErr w:type="gramEnd"/>
+    <w:r>
+      <w:rPr>
+        <w:rFonts w:ascii="Calibri" w:hAnsi="Calibri" w:cs="Calibri"/>
+        <w:color w:val="000000"/>
+        <w:sz w:val="20"/>
+        <w:szCs w:val="20"/>
+        <w:lang w:val="sv-SE"/>
+      </w:rPr>
+      <w:t>, Jakarta (12870)</w:t>
     </w:r>
   </w:p>
   <w:p>
@@ -2731,6 +4124,7 @@
         <w:lang w:val="sv-SE"/>
       </w:rPr>
     </w:pPr>
+    <w:proofErr w:type="gramStart"/>
     <w:r>
       <w:rPr>
         <w:rFonts w:ascii="Calibri" w:hAnsi="Calibri" w:cs="Calibri"/>
@@ -2741,7 +4135,20 @@
         <w:szCs w:val="20"/>
         <w:lang w:val="sv-SE"/>
       </w:rPr>
-      <w:t>info@brainmatics.id  http://brainmatics.id  +622183793383</w:t>
+      <w:t>info@brainmatics.id  http://brainmatics.id</w:t>
+    </w:r>
+    <w:proofErr w:type="gramEnd"/>
+    <w:r>
+      <w:rPr>
+        <w:rFonts w:ascii="Calibri" w:hAnsi="Calibri" w:cs="Calibri"/>
+        <w:i/>
+        <w:iCs/>
+        <w:color w:val="000000"/>
+        <w:sz w:val="20"/>
+        <w:szCs w:val="20"/>
+        <w:lang w:val="sv-SE"/>
+      </w:rPr>
+      <w:t xml:space="preserve">  +622183793383</w:t>
     </w:r>
   </w:p>
   <w:p>
@@ -2906,31 +4313,66 @@
         <w:noProof/>
         <w:lang w:eastAsia="en-US"/>
       </w:rPr>
-      <w:pict w14:anchorId="7AEEC695">
-        <v:shapetype id="_x0000_t75" coordsize="21600,21600" o:spt="75" o:preferrelative="t" path="m@4@5l@4@11@9@11@9@5xe" filled="f" stroked="f">
-          <v:stroke joinstyle="miter"/>
-          <v:formulas>
-            <v:f eqn="if lineDrawn pixelLineWidth 0"/>
-            <v:f eqn="sum @0 1 0"/>
-            <v:f eqn="sum 0 0 @1"/>
-            <v:f eqn="prod @2 1 2"/>
-            <v:f eqn="prod @3 21600 pixelWidth"/>
-            <v:f eqn="prod @3 21600 pixelHeight"/>
-            <v:f eqn="sum @0 0 1"/>
-            <v:f eqn="prod @6 1 2"/>
-            <v:f eqn="prod @7 21600 pixelWidth"/>
-            <v:f eqn="sum @8 21600 0"/>
-            <v:f eqn="prod @7 21600 pixelHeight"/>
-            <v:f eqn="sum @10 21600 0"/>
-          </v:formulas>
-          <v:path o:extrusionok="f" gradientshapeok="t" o:connecttype="rect"/>
-          <o:lock v:ext="edit" aspectratio="t"/>
-        </v:shapetype>
-        <v:shape id="_x0000_s1036" type="#_x0000_t75" style="position:absolute;margin-left:0;margin-top:0;width:451.1pt;height:311.05pt;z-index:-251648512;mso-position-horizontal:center;mso-position-horizontal-relative:margin;mso-position-vertical:center;mso-position-vertical-relative:margin" o:allowincell="f">
-          <v:imagedata r:id="rId1" o:title="bm-watermark" gain="19661f" blacklevel="22938f"/>
-          <w10:wrap anchorx="margin" anchory="margin"/>
-        </v:shape>
-      </w:pict>
+      <w:drawing>
+        <wp:anchor distT="0" distB="0" distL="114300" distR="114300" simplePos="0" relativeHeight="251667968" behindDoc="1" locked="0" layoutInCell="0" allowOverlap="1" wp14:anchorId="7AEEC695" wp14:editId="14D331AC">
+          <wp:simplePos x="0" y="0"/>
+          <wp:positionH relativeFrom="margin">
+            <wp:align>center</wp:align>
+          </wp:positionH>
+          <wp:positionV relativeFrom="margin">
+            <wp:align>center</wp:align>
+          </wp:positionV>
+          <wp:extent cx="5728970" cy="3950335"/>
+          <wp:effectExtent l="0" t="0" r="5080" b="0"/>
+          <wp:wrapNone/>
+          <wp:docPr id="20090033" name="Picture 1"/>
+          <wp:cNvGraphicFramePr>
+            <a:graphicFrameLocks xmlns:a="http://schemas.openxmlformats.org/drawingml/2006/main" noChangeAspect="1"/>
+          </wp:cNvGraphicFramePr>
+          <a:graphic xmlns:a="http://schemas.openxmlformats.org/drawingml/2006/main">
+            <a:graphicData uri="http://schemas.openxmlformats.org/drawingml/2006/picture">
+              <pic:pic xmlns:pic="http://schemas.openxmlformats.org/drawingml/2006/picture">
+                <pic:nvPicPr>
+                  <pic:cNvPr id="0" name="Picture 12"/>
+                  <pic:cNvPicPr>
+                    <a:picLocks noChangeAspect="1" noChangeArrowheads="1"/>
+                  </pic:cNvPicPr>
+                </pic:nvPicPr>
+                <pic:blipFill>
+                  <a:blip r:embed="rId1">
+                    <a:lum bright="70000" contrast="-70000"/>
+                    <a:extLst>
+                      <a:ext uri="{28A0092B-C50C-407E-A947-70E740481C1C}">
+                        <a14:useLocalDpi xmlns:a14="http://schemas.microsoft.com/office/drawing/2010/main" val="0"/>
+                      </a:ext>
+                    </a:extLst>
+                  </a:blip>
+                  <a:srcRect/>
+                  <a:stretch>
+                    <a:fillRect/>
+                  </a:stretch>
+                </pic:blipFill>
+                <pic:spPr bwMode="auto">
+                  <a:xfrm>
+                    <a:off x="0" y="0"/>
+                    <a:ext cx="5728970" cy="3950335"/>
+                  </a:xfrm>
+                  <a:prstGeom prst="rect">
+                    <a:avLst/>
+                  </a:prstGeom>
+                  <a:noFill/>
+                </pic:spPr>
+              </pic:pic>
+            </a:graphicData>
+          </a:graphic>
+          <wp14:sizeRelH relativeFrom="page">
+            <wp14:pctWidth>0</wp14:pctWidth>
+          </wp14:sizeRelH>
+          <wp14:sizeRelV relativeFrom="page">
+            <wp14:pctHeight>0</wp14:pctHeight>
+          </wp14:sizeRelV>
+        </wp:anchor>
+      </w:drawing>
     </w:r>
   </w:p>
 </w:hdr>
@@ -3233,6 +4675,7 @@
         <w:szCs w:val="20"/>
       </w:rPr>
     </w:pPr>
+    <w:proofErr w:type="gramStart"/>
     <w:r>
       <w:rPr>
         <w:rFonts w:ascii="Calibri" w:hAnsi="Calibri" w:cs="Calibri"/>
@@ -3242,7 +4685,19 @@
         <w:sz w:val="20"/>
         <w:szCs w:val="20"/>
       </w:rPr>
-      <w:t>info@brainmatics.id  http://brainmatics.id  +622183793383</w:t>
+      <w:t>info@brainmatics.id  http://brainmatics.id</w:t>
+    </w:r>
+    <w:proofErr w:type="gramEnd"/>
+    <w:r>
+      <w:rPr>
+        <w:rFonts w:ascii="Calibri" w:hAnsi="Calibri" w:cs="Calibri"/>
+        <w:i/>
+        <w:iCs/>
+        <w:color w:val="000000"/>
+        <w:sz w:val="20"/>
+        <w:szCs w:val="20"/>
+      </w:rPr>
+      <w:t xml:space="preserve">  +622183793383</w:t>
     </w:r>
   </w:p>
   <w:p>

</xml_diff>